<commit_message>
React Notes Formatting Completed
</commit_message>
<xml_diff>
--- a/note/React.docx
+++ b/note/React.docx
@@ -3847,6 +3847,1861 @@
           <w:b/>
         </w:rPr>
         <w:br/>
+      </w:r>
+      <w:r>
+        <w:t xml:space="preserve">Here </w:t>
+      </w:r>
+      <w:proofErr w:type="gramStart"/>
+      <w:r>
+        <w:t>are</w:t>
+      </w:r>
+      <w:proofErr w:type="gramEnd"/>
+      <w:r>
+        <w:t xml:space="preserve"> some of the key differences between the Context API and </w:t>
+      </w:r>
+      <w:proofErr w:type="spellStart"/>
+      <w:r>
+        <w:t>Redux</w:t>
+      </w:r>
+      <w:proofErr w:type="spellEnd"/>
+      <w:r>
+        <w:t>:</w:t>
+      </w:r>
+    </w:p>
+    <w:p>
+      <w:pPr>
+        <w:pStyle w:val="ListParagraph"/>
+        <w:numPr>
+          <w:ilvl w:val="0"/>
+          <w:numId w:val="7"/>
+        </w:numPr>
+      </w:pPr>
+      <w:r>
+        <w:t xml:space="preserve">Complexity: The Context API is simpler and easier to use than </w:t>
+      </w:r>
+      <w:proofErr w:type="spellStart"/>
+      <w:r>
+        <w:t>Redux</w:t>
+      </w:r>
+      <w:proofErr w:type="spellEnd"/>
+      <w:r>
+        <w:t xml:space="preserve">, making it a good choice for small to medium-sized applications. </w:t>
+      </w:r>
+      <w:proofErr w:type="spellStart"/>
+      <w:r>
+        <w:t>Redux</w:t>
+      </w:r>
+      <w:proofErr w:type="spellEnd"/>
+      <w:r>
+        <w:t>, on the other hand, has a steeper learning curve and requires more setup, but can provide more advanced features for larger applications.</w:t>
+      </w:r>
+    </w:p>
+    <w:p>
+      <w:pPr>
+        <w:pStyle w:val="ListParagraph"/>
+        <w:numPr>
+          <w:ilvl w:val="0"/>
+          <w:numId w:val="7"/>
+        </w:numPr>
+      </w:pPr>
+      <w:r>
+        <w:t xml:space="preserve">Centralized Store: </w:t>
+      </w:r>
+      <w:proofErr w:type="spellStart"/>
+      <w:r>
+        <w:t>Redux</w:t>
+      </w:r>
+      <w:proofErr w:type="spellEnd"/>
+      <w:r>
+        <w:t xml:space="preserve"> includes a centralized store that holds all of the application's state, while the Context API allows you to create multiple context objects to store state in different parts of the application.</w:t>
+      </w:r>
+    </w:p>
+    <w:p>
+      <w:pPr>
+        <w:pStyle w:val="ListParagraph"/>
+        <w:numPr>
+          <w:ilvl w:val="0"/>
+          <w:numId w:val="7"/>
+        </w:numPr>
+      </w:pPr>
+      <w:r>
+        <w:t xml:space="preserve">Middleware: </w:t>
+      </w:r>
+      <w:proofErr w:type="spellStart"/>
+      <w:r>
+        <w:t>Redux</w:t>
+      </w:r>
+      <w:proofErr w:type="spellEnd"/>
+      <w:r>
+        <w:t xml:space="preserve"> includes middleware, which allows you to intercept and modify actions and add additional functionality to the store. The Context API does not include middleware.</w:t>
+      </w:r>
+    </w:p>
+    <w:p>
+      <w:pPr>
+        <w:pStyle w:val="ListParagraph"/>
+        <w:numPr>
+          <w:ilvl w:val="0"/>
+          <w:numId w:val="7"/>
+        </w:numPr>
+      </w:pPr>
+      <w:r>
+        <w:t xml:space="preserve">Debugging: </w:t>
+      </w:r>
+      <w:proofErr w:type="spellStart"/>
+      <w:r>
+        <w:t>Redux</w:t>
+      </w:r>
+      <w:proofErr w:type="spellEnd"/>
+      <w:r>
+        <w:t xml:space="preserve"> includes time travel debugging, which allows you to step back and forth through the application's state changes, making it easier to debug and understand complex applications.</w:t>
+      </w:r>
+    </w:p>
+    <w:p>
+      <w:r>
+        <w:t xml:space="preserve">Overall, the Context API can be a good choice for small to medium-sized applications with a limited amount of shared state, while </w:t>
+      </w:r>
+      <w:proofErr w:type="spellStart"/>
+      <w:r>
+        <w:t>Redux</w:t>
+      </w:r>
+      <w:proofErr w:type="spellEnd"/>
+      <w:r>
+        <w:t xml:space="preserve"> is better suited for larger and more complex applications with a significant amount of shared state and advanced state management needs. However, the choice between the two ultimately depends on the specific requirements and complexity of the application.</w:t>
+      </w:r>
+    </w:p>
+    <w:p>
+      <w:r>
+        <w:rPr>
+          <w:b/>
+        </w:rPr>
+        <w:t>25. Pure Components</w:t>
+      </w:r>
+      <w:r>
+        <w:rPr>
+          <w:b/>
+        </w:rPr>
+        <w:br/>
+      </w:r>
+      <w:r>
+        <w:t xml:space="preserve">Pure components are a type of component that only re-render when their props or state change, which can help reduce unnecessary re-renders and improve the overall efficiency of a React application. Pure components can be created using the </w:t>
+      </w:r>
+      <w:proofErr w:type="spellStart"/>
+      <w:r>
+        <w:t>React.PureComponent</w:t>
+      </w:r>
+      <w:proofErr w:type="spellEnd"/>
+      <w:r>
+        <w:t xml:space="preserve"> class or by using the </w:t>
+      </w:r>
+      <w:proofErr w:type="spellStart"/>
+      <w:r>
+        <w:t>React.memo</w:t>
+      </w:r>
+      <w:proofErr w:type="spellEnd"/>
+      <w:r>
+        <w:t xml:space="preserve"> higher-order component.</w:t>
+      </w:r>
+    </w:p>
+    <w:p>
+      <w:r>
+        <w:rPr>
+          <w:b/>
+        </w:rPr>
+        <w:t xml:space="preserve">26. Error </w:t>
+      </w:r>
+      <w:proofErr w:type="spellStart"/>
+      <w:r>
+        <w:rPr>
+          <w:b/>
+        </w:rPr>
+        <w:t>Boundries</w:t>
+      </w:r>
+      <w:proofErr w:type="spellEnd"/>
+      <w:r>
+        <w:rPr>
+          <w:b/>
+        </w:rPr>
+        <w:br/>
+      </w:r>
+      <w:r>
+        <w:t xml:space="preserve">Error </w:t>
+      </w:r>
+      <w:proofErr w:type="spellStart"/>
+      <w:r>
+        <w:t>Boundries</w:t>
+      </w:r>
+      <w:proofErr w:type="spellEnd"/>
+      <w:r>
+        <w:t xml:space="preserve"> </w:t>
+      </w:r>
+      <w:proofErr w:type="gramStart"/>
+      <w:r>
+        <w:t>are  react</w:t>
+      </w:r>
+      <w:proofErr w:type="gramEnd"/>
+      <w:r>
+        <w:t xml:space="preserve"> components that </w:t>
+      </w:r>
+      <w:r>
+        <w:br/>
+        <w:t xml:space="preserve"> </w:t>
+      </w:r>
+      <w:r>
+        <w:tab/>
+        <w:t xml:space="preserve">a. catches </w:t>
+      </w:r>
+      <w:proofErr w:type="spellStart"/>
+      <w:r>
+        <w:t>javascript</w:t>
+      </w:r>
+      <w:proofErr w:type="spellEnd"/>
+      <w:r>
+        <w:t xml:space="preserve"> errors anywhere in their child component tree,</w:t>
+      </w:r>
+      <w:r>
+        <w:br/>
+        <w:t xml:space="preserve"> </w:t>
+      </w:r>
+      <w:r>
+        <w:tab/>
+        <w:t>b. log those errors.</w:t>
+      </w:r>
+      <w:r>
+        <w:br/>
+        <w:t xml:space="preserve"> </w:t>
+      </w:r>
+      <w:r>
+        <w:tab/>
+      </w:r>
+      <w:proofErr w:type="gramStart"/>
+      <w:r>
+        <w:t>c</w:t>
+      </w:r>
+      <w:proofErr w:type="gramEnd"/>
+      <w:r>
+        <w:t>. display a fallback UI instead of component tree that crashed</w:t>
+      </w:r>
+    </w:p>
+    <w:p>
+      <w:r>
+        <w:t xml:space="preserve">A class component becomes an error boundary if it defines either (or both) of the lifecycle methods static </w:t>
+      </w:r>
+      <w:proofErr w:type="spellStart"/>
+      <w:proofErr w:type="gramStart"/>
+      <w:r>
+        <w:t>getDerivedStateFromError</w:t>
+      </w:r>
+      <w:proofErr w:type="spellEnd"/>
+      <w:r>
+        <w:t>(</w:t>
+      </w:r>
+      <w:proofErr w:type="gramEnd"/>
+      <w:r>
+        <w:t xml:space="preserve">) or </w:t>
+      </w:r>
+      <w:proofErr w:type="spellStart"/>
+      <w:r>
+        <w:t>componentDidCatch</w:t>
+      </w:r>
+      <w:proofErr w:type="spellEnd"/>
+      <w:r>
+        <w:t>().</w:t>
+      </w:r>
+      <w:r>
+        <w:br/>
+      </w:r>
+      <w:proofErr w:type="spellStart"/>
+      <w:proofErr w:type="gramStart"/>
+      <w:r>
+        <w:t>getDerivedStateFromError</w:t>
+      </w:r>
+      <w:proofErr w:type="spellEnd"/>
+      <w:r>
+        <w:t>(</w:t>
+      </w:r>
+      <w:proofErr w:type="gramEnd"/>
+      <w:r>
+        <w:t xml:space="preserve">) to render a fallback UI after an error has been thrown. </w:t>
+      </w:r>
+      <w:proofErr w:type="spellStart"/>
+      <w:proofErr w:type="gramStart"/>
+      <w:r>
+        <w:t>componentDidCatch</w:t>
+      </w:r>
+      <w:proofErr w:type="spellEnd"/>
+      <w:r>
+        <w:t>(</w:t>
+      </w:r>
+      <w:proofErr w:type="gramEnd"/>
+      <w:r>
+        <w:t>) to log error information.</w:t>
+      </w:r>
+    </w:p>
+    <w:p>
+      <w:r>
+        <w:rPr>
+          <w:b/>
+        </w:rPr>
+        <w:lastRenderedPageBreak/>
+        <w:t>27. Portals</w:t>
+      </w:r>
+      <w:r>
+        <w:rPr>
+          <w:b/>
+        </w:rPr>
+        <w:br/>
+      </w:r>
+      <w:r>
+        <w:t>Portals provide a way to render children into a DOM node that exists outside the DOM hierarchy of the parent component.</w:t>
+      </w:r>
+      <w:r>
+        <w:br/>
+        <w:t xml:space="preserve">We can create portal using </w:t>
+      </w:r>
+      <w:proofErr w:type="spellStart"/>
+      <w:r>
+        <w:t>ReactDOM.createPortal</w:t>
+      </w:r>
+      <w:proofErr w:type="spellEnd"/>
+      <w:r>
+        <w:br/>
+        <w:t xml:space="preserve">e.g. </w:t>
+      </w:r>
+      <w:proofErr w:type="spellStart"/>
+      <w:proofErr w:type="gramStart"/>
+      <w:r>
+        <w:t>ReactDOM.createPortal</w:t>
+      </w:r>
+      <w:proofErr w:type="spellEnd"/>
+      <w:r>
+        <w:t>(</w:t>
+      </w:r>
+      <w:proofErr w:type="gramEnd"/>
+      <w:r>
+        <w:t>&lt;</w:t>
+      </w:r>
+      <w:r>
+        <w:t>child-component</w:t>
+      </w:r>
+      <w:r>
+        <w:t>&gt;,</w:t>
+      </w:r>
+      <w:r>
+        <w:t>target-</w:t>
+      </w:r>
+      <w:proofErr w:type="spellStart"/>
+      <w:r>
+        <w:t>dom</w:t>
+      </w:r>
+      <w:proofErr w:type="spellEnd"/>
+      <w:r>
+        <w:t>-node</w:t>
+      </w:r>
+      <w:r>
+        <w:t>)</w:t>
+      </w:r>
+      <w:r>
+        <w:br/>
+      </w:r>
+      <w:proofErr w:type="spellStart"/>
+      <w:r>
+        <w:t>R</w:t>
+      </w:r>
+      <w:r>
+        <w:t>eactDOM.createPortal</w:t>
+      </w:r>
+      <w:proofErr w:type="spellEnd"/>
+      <w:r>
+        <w:t xml:space="preserve"> takes two arguments: the child component to render, and the target DOM node where the child component should be mounted.</w:t>
+      </w:r>
+    </w:p>
+    <w:p>
+      <w:pPr>
+        <w:rPr>
+          <w:b/>
+        </w:rPr>
+      </w:pPr>
+      <w:r>
+        <w:rPr>
+          <w:b/>
+        </w:rPr>
+        <w:t>28. Fetching data from Service</w:t>
+      </w:r>
+    </w:p>
+    <w:p>
+      <w:pPr>
+        <w:rPr>
+          <w:u w:val="single"/>
+        </w:rPr>
+      </w:pPr>
+      <w:r>
+        <w:rPr>
+          <w:u w:val="single"/>
+        </w:rPr>
+        <w:t>Get Request</w:t>
+      </w:r>
+    </w:p>
+    <w:p>
+      <w:pPr>
+        <w:rPr>
+          <w:i/>
+        </w:rPr>
+      </w:pPr>
+      <w:proofErr w:type="gramStart"/>
+      <w:r>
+        <w:rPr>
+          <w:i/>
+        </w:rPr>
+        <w:t>fetch(</w:t>
+      </w:r>
+      <w:proofErr w:type="gramEnd"/>
+      <w:r>
+        <w:rPr>
+          <w:i/>
+        </w:rPr>
+        <w:t>"</w:t>
+      </w:r>
+      <w:proofErr w:type="spellStart"/>
+      <w:r>
+        <w:rPr>
+          <w:i/>
+        </w:rPr>
+        <w:t>url</w:t>
+      </w:r>
+      <w:proofErr w:type="spellEnd"/>
+      <w:r>
+        <w:rPr>
+          <w:i/>
+        </w:rPr>
+        <w:t>").then(response=&gt;{console.log(response)}).catch(error =&gt; {console.log(error)})</w:t>
+      </w:r>
+    </w:p>
+    <w:p>
+      <w:pPr>
+        <w:rPr>
+          <w:u w:val="single"/>
+        </w:rPr>
+      </w:pPr>
+      <w:r>
+        <w:rPr>
+          <w:u w:val="single"/>
+        </w:rPr>
+        <w:t>Post Request</w:t>
+      </w:r>
+    </w:p>
+    <w:p>
+      <w:pPr>
+        <w:spacing w:line="240" w:lineRule="auto"/>
+        <w:rPr>
+          <w:i/>
+        </w:rPr>
+      </w:pPr>
+      <w:r>
+        <w:rPr>
+          <w:i/>
+        </w:rPr>
+        <w:t>fetch('https://example.com/profile', {</w:t>
+      </w:r>
+      <w:r>
+        <w:rPr>
+          <w:i/>
+        </w:rPr>
+        <w:br/>
+        <w:t xml:space="preserve"> </w:t>
+      </w:r>
+      <w:r>
+        <w:rPr>
+          <w:i/>
+        </w:rPr>
+        <w:tab/>
+        <w:t>method: 'POST', // or 'PUT'</w:t>
+      </w:r>
+      <w:r>
+        <w:rPr>
+          <w:i/>
+        </w:rPr>
+        <w:br/>
+        <w:t xml:space="preserve"> </w:t>
+      </w:r>
+      <w:r>
+        <w:rPr>
+          <w:i/>
+        </w:rPr>
+        <w:tab/>
+        <w:t>headers: { 'Content-Type': 'application/</w:t>
+      </w:r>
+      <w:proofErr w:type="spellStart"/>
+      <w:r>
+        <w:rPr>
+          <w:i/>
+        </w:rPr>
+        <w:t>json</w:t>
+      </w:r>
+      <w:proofErr w:type="spellEnd"/>
+      <w:r>
+        <w:rPr>
+          <w:i/>
+        </w:rPr>
+        <w:t>' },</w:t>
+      </w:r>
+      <w:r>
+        <w:rPr>
+          <w:i/>
+        </w:rPr>
+        <w:br/>
+        <w:t xml:space="preserve"> </w:t>
+      </w:r>
+      <w:r>
+        <w:rPr>
+          <w:i/>
+        </w:rPr>
+        <w:tab/>
+        <w:t xml:space="preserve">body: </w:t>
+      </w:r>
+      <w:proofErr w:type="spellStart"/>
+      <w:r>
+        <w:rPr>
+          <w:i/>
+        </w:rPr>
+        <w:t>JSON.stringify</w:t>
+      </w:r>
+      <w:proofErr w:type="spellEnd"/>
+      <w:r>
+        <w:rPr>
+          <w:i/>
+        </w:rPr>
+        <w:t>(data),</w:t>
+      </w:r>
+      <w:r>
+        <w:rPr>
+          <w:i/>
+        </w:rPr>
+        <w:br/>
+        <w:t>}).then(response =&gt; { console.log(response)}).catch(error =&gt; { console.log(error)})</w:t>
+      </w:r>
+    </w:p>
+    <w:p>
+      <w:r>
+        <w:t>**************************************</w:t>
+      </w:r>
+    </w:p>
+    <w:p>
+      <w:pPr>
+        <w:rPr>
+          <w:u w:val="single"/>
+        </w:rPr>
+      </w:pPr>
+      <w:r>
+        <w:rPr>
+          <w:u w:val="single"/>
+        </w:rPr>
+        <w:t>Get request</w:t>
+      </w:r>
+    </w:p>
+    <w:p>
+      <w:pPr>
+        <w:rPr>
+          <w:i/>
+        </w:rPr>
+      </w:pPr>
+      <w:proofErr w:type="spellStart"/>
+      <w:proofErr w:type="gramStart"/>
+      <w:r>
+        <w:rPr>
+          <w:i/>
+        </w:rPr>
+        <w:t>axios.get</w:t>
+      </w:r>
+      <w:proofErr w:type="spellEnd"/>
+      <w:r>
+        <w:rPr>
+          <w:i/>
+        </w:rPr>
+        <w:t>(</w:t>
+      </w:r>
+      <w:proofErr w:type="gramEnd"/>
+      <w:r>
+        <w:rPr>
+          <w:i/>
+        </w:rPr>
+        <w:t>URL).then((response) =&gt; {console.log(</w:t>
+      </w:r>
+      <w:proofErr w:type="spellStart"/>
+      <w:r>
+        <w:rPr>
+          <w:i/>
+        </w:rPr>
+        <w:t>response.data</w:t>
+      </w:r>
+      <w:proofErr w:type="spellEnd"/>
+      <w:r>
+        <w:rPr>
+          <w:i/>
+        </w:rPr>
+        <w:t>)});</w:t>
+      </w:r>
+    </w:p>
+    <w:p>
+      <w:pPr>
+        <w:rPr>
+          <w:u w:val="single"/>
+        </w:rPr>
+      </w:pPr>
+      <w:r>
+        <w:rPr>
+          <w:u w:val="single"/>
+        </w:rPr>
+        <w:t>Post Request</w:t>
+      </w:r>
+    </w:p>
+    <w:p>
+      <w:pPr>
+        <w:spacing w:line="240" w:lineRule="auto"/>
+        <w:rPr>
+          <w:i/>
+        </w:rPr>
+      </w:pPr>
+      <w:proofErr w:type="gramStart"/>
+      <w:r>
+        <w:rPr>
+          <w:i/>
+        </w:rPr>
+        <w:t>axios.post(</w:t>
+      </w:r>
+      <w:proofErr w:type="gramEnd"/>
+      <w:r>
+        <w:rPr>
+          <w:i/>
+        </w:rPr>
+        <w:t>URL, {</w:t>
+      </w:r>
+      <w:r>
+        <w:rPr>
+          <w:i/>
+        </w:rPr>
+        <w:br/>
+        <w:t xml:space="preserve"> </w:t>
+      </w:r>
+      <w:r>
+        <w:rPr>
+          <w:i/>
+        </w:rPr>
+        <w:tab/>
+        <w:t>title: "Hello World!",</w:t>
+      </w:r>
+      <w:r>
+        <w:rPr>
+          <w:i/>
+        </w:rPr>
+        <w:br/>
+        <w:t xml:space="preserve"> </w:t>
+      </w:r>
+      <w:r>
+        <w:rPr>
+          <w:i/>
+        </w:rPr>
+        <w:tab/>
+        <w:t>body: "This is a new post."</w:t>
+      </w:r>
+      <w:r>
+        <w:rPr>
+          <w:i/>
+        </w:rPr>
+        <w:br/>
+        <w:t>}).</w:t>
+      </w:r>
+      <w:proofErr w:type="gramStart"/>
+      <w:r>
+        <w:rPr>
+          <w:i/>
+        </w:rPr>
+        <w:t>then(</w:t>
+      </w:r>
+      <w:proofErr w:type="gramEnd"/>
+      <w:r>
+        <w:rPr>
+          <w:i/>
+        </w:rPr>
+        <w:t>(response) =&gt; {console.log(</w:t>
+      </w:r>
+      <w:proofErr w:type="spellStart"/>
+      <w:r>
+        <w:rPr>
+          <w:i/>
+        </w:rPr>
+        <w:t>response.data</w:t>
+      </w:r>
+      <w:proofErr w:type="spellEnd"/>
+      <w:r>
+        <w:rPr>
+          <w:i/>
+        </w:rPr>
+        <w:t>)});</w:t>
+      </w:r>
+    </w:p>
+    <w:p>
+      <w:proofErr w:type="spellStart"/>
+      <w:r>
+        <w:t>Axios</w:t>
+      </w:r>
+      <w:proofErr w:type="spellEnd"/>
+      <w:r>
+        <w:t xml:space="preserve"> is better than fetch because </w:t>
+      </w:r>
+    </w:p>
+    <w:p>
+      <w:pPr>
+        <w:pStyle w:val="ListParagraph"/>
+        <w:numPr>
+          <w:ilvl w:val="0"/>
+          <w:numId w:val="8"/>
+        </w:numPr>
+      </w:pPr>
+      <w:proofErr w:type="spellStart"/>
+      <w:r>
+        <w:t>Axios</w:t>
+      </w:r>
+      <w:proofErr w:type="spellEnd"/>
+      <w:r>
+        <w:t xml:space="preserve"> has better error handling. It throws 400 and 500 range errors for us. Unlike the Fetch API, where </w:t>
+      </w:r>
+      <w:r>
+        <w:t xml:space="preserve">we </w:t>
+      </w:r>
+      <w:r>
+        <w:t>have to check the status code and throw the error yourself.</w:t>
+      </w:r>
+    </w:p>
+    <w:p>
+      <w:pPr>
+        <w:pStyle w:val="ListParagraph"/>
+        <w:numPr>
+          <w:ilvl w:val="0"/>
+          <w:numId w:val="8"/>
+        </w:numPr>
+      </w:pPr>
+      <w:r>
+        <w:t xml:space="preserve">With </w:t>
+      </w:r>
+      <w:proofErr w:type="spellStart"/>
+      <w:r>
+        <w:t>axios</w:t>
+      </w:r>
+      <w:proofErr w:type="spellEnd"/>
+      <w:r>
+        <w:t xml:space="preserve"> we don't need to set headers and converting request body to JSON string. </w:t>
+      </w:r>
+      <w:proofErr w:type="spellStart"/>
+      <w:r>
+        <w:t>Axios</w:t>
+      </w:r>
+      <w:proofErr w:type="spellEnd"/>
+      <w:r>
+        <w:t xml:space="preserve"> do all these things for us which lacks in Fetch.  </w:t>
+      </w:r>
+    </w:p>
+    <w:p>
+      <w:r>
+        <w:rPr>
+          <w:b/>
+        </w:rPr>
+        <w:t>29. Controlled v/s Uncontrolled Component</w:t>
+      </w:r>
+      <w:r>
+        <w:rPr>
+          <w:b/>
+        </w:rPr>
+        <w:br/>
+      </w:r>
+      <w:r>
+        <w:rPr>
+          <w:b/>
+        </w:rPr>
+        <w:t>Controlled Component</w:t>
+      </w:r>
+      <w:r>
+        <w:t xml:space="preserve"> is one that takes its current value through props and notifies changes through callbacks like "</w:t>
+      </w:r>
+      <w:proofErr w:type="spellStart"/>
+      <w:r>
+        <w:t>onChange</w:t>
+      </w:r>
+      <w:proofErr w:type="spellEnd"/>
+      <w:r>
+        <w:t>"</w:t>
+      </w:r>
+      <w:r>
+        <w:br/>
+        <w:t>In a controlled component, the value of the input element is controlled by React.</w:t>
+      </w:r>
+      <w:r>
+        <w:br/>
+      </w:r>
+      <w:proofErr w:type="gramStart"/>
+      <w:r>
+        <w:t>for</w:t>
+      </w:r>
+      <w:proofErr w:type="gramEnd"/>
+      <w:r>
+        <w:t xml:space="preserve"> example:- &lt;input type="text" value={value} </w:t>
+      </w:r>
+      <w:proofErr w:type="spellStart"/>
+      <w:r>
+        <w:t>onChange</w:t>
+      </w:r>
+      <w:proofErr w:type="spellEnd"/>
+      <w:r>
+        <w:t>={</w:t>
+      </w:r>
+      <w:proofErr w:type="spellStart"/>
+      <w:r>
+        <w:t>handleChange</w:t>
+      </w:r>
+      <w:proofErr w:type="spellEnd"/>
+      <w:r>
+        <w:t>} /&gt;</w:t>
+      </w:r>
+    </w:p>
+    <w:p>
+      <w:r>
+        <w:rPr>
+          <w:b/>
+        </w:rPr>
+        <w:lastRenderedPageBreak/>
+        <w:t>Uncontrolled Component</w:t>
+      </w:r>
+      <w:r>
+        <w:t xml:space="preserve"> </w:t>
+      </w:r>
+      <w:proofErr w:type="gramStart"/>
+      <w:r>
+        <w:t>query</w:t>
+      </w:r>
+      <w:proofErr w:type="gramEnd"/>
+      <w:r>
+        <w:t xml:space="preserve"> the DOM using a "ref" to find its current value when we need it.</w:t>
+      </w:r>
+      <w:r>
+        <w:br/>
+        <w:t>In an uncontrolled component, the value of the input element is handled by the DOM itself.</w:t>
+      </w:r>
+      <w:r>
+        <w:br/>
+        <w:t xml:space="preserve"> </w:t>
+      </w:r>
+      <w:proofErr w:type="gramStart"/>
+      <w:r>
+        <w:t>for</w:t>
+      </w:r>
+      <w:proofErr w:type="gramEnd"/>
+      <w:r>
+        <w:t xml:space="preserve"> example:- &lt;input type="text" </w:t>
+      </w:r>
+      <w:proofErr w:type="spellStart"/>
+      <w:r>
+        <w:t>defaultValue</w:t>
+      </w:r>
+      <w:proofErr w:type="spellEnd"/>
+      <w:r>
+        <w:t>="</w:t>
+      </w:r>
+      <w:proofErr w:type="spellStart"/>
+      <w:r>
+        <w:t>foo</w:t>
+      </w:r>
+      <w:proofErr w:type="spellEnd"/>
+      <w:r>
+        <w:t>" ref={</w:t>
+      </w:r>
+      <w:proofErr w:type="spellStart"/>
+      <w:r>
+        <w:t>inputRef</w:t>
+      </w:r>
+      <w:proofErr w:type="spellEnd"/>
+      <w:r>
+        <w:t>} /&gt;</w:t>
+      </w:r>
+      <w:r>
+        <w:br/>
+        <w:t>// Use `</w:t>
+      </w:r>
+      <w:proofErr w:type="spellStart"/>
+      <w:r>
+        <w:t>inputRef.current.value</w:t>
+      </w:r>
+      <w:proofErr w:type="spellEnd"/>
+      <w:r>
+        <w:t>` to read the current value of &lt;input&gt;</w:t>
+      </w:r>
+    </w:p>
+    <w:p>
+      <w:r>
+        <w:rPr>
+          <w:b/>
+        </w:rPr>
+        <w:t>30. Strict Mode</w:t>
+      </w:r>
+      <w:r>
+        <w:br/>
+        <w:t>Strict Mode is used to highlight potential problems in an application. It performs additional checks on the application.</w:t>
+      </w:r>
+      <w:r>
+        <w:br/>
+      </w:r>
+      <w:proofErr w:type="spellStart"/>
+      <w:r>
+        <w:t>StrictMode</w:t>
+      </w:r>
+      <w:proofErr w:type="spellEnd"/>
+      <w:r>
+        <w:t xml:space="preserve"> can helps with:</w:t>
+      </w:r>
+    </w:p>
+    <w:p>
+      <w:pPr>
+        <w:pStyle w:val="ListParagraph"/>
+        <w:numPr>
+          <w:ilvl w:val="0"/>
+          <w:numId w:val="9"/>
+        </w:numPr>
+      </w:pPr>
+      <w:r>
+        <w:t>Identifying components with unsafe lifecycles</w:t>
+      </w:r>
+    </w:p>
+    <w:p>
+      <w:pPr>
+        <w:pStyle w:val="ListParagraph"/>
+        <w:numPr>
+          <w:ilvl w:val="0"/>
+          <w:numId w:val="9"/>
+        </w:numPr>
+      </w:pPr>
+      <w:r>
+        <w:t>Warning about legacy string ref API usage</w:t>
+      </w:r>
+    </w:p>
+    <w:p>
+      <w:pPr>
+        <w:pStyle w:val="ListParagraph"/>
+        <w:numPr>
+          <w:ilvl w:val="0"/>
+          <w:numId w:val="9"/>
+        </w:numPr>
+      </w:pPr>
+      <w:r>
+        <w:t xml:space="preserve">Warning about deprecated </w:t>
+      </w:r>
+      <w:proofErr w:type="spellStart"/>
+      <w:r>
+        <w:t>findDOMNode</w:t>
+      </w:r>
+      <w:proofErr w:type="spellEnd"/>
+      <w:r>
+        <w:t xml:space="preserve"> usage</w:t>
+      </w:r>
+    </w:p>
+    <w:p>
+      <w:pPr>
+        <w:pStyle w:val="ListParagraph"/>
+        <w:numPr>
+          <w:ilvl w:val="0"/>
+          <w:numId w:val="9"/>
+        </w:numPr>
+      </w:pPr>
+      <w:r>
+        <w:t>Detecting unexpected side effects</w:t>
+      </w:r>
+    </w:p>
+    <w:p>
+      <w:pPr>
+        <w:pStyle w:val="ListParagraph"/>
+        <w:numPr>
+          <w:ilvl w:val="0"/>
+          <w:numId w:val="9"/>
+        </w:numPr>
+      </w:pPr>
+      <w:r>
+        <w:t>Detecting legacy context API</w:t>
+      </w:r>
+    </w:p>
+    <w:p>
+      <w:pPr>
+        <w:pStyle w:val="ListParagraph"/>
+        <w:numPr>
+          <w:ilvl w:val="0"/>
+          <w:numId w:val="9"/>
+        </w:numPr>
+      </w:pPr>
+      <w:r>
+        <w:t>Ensuring reusable state</w:t>
+      </w:r>
+    </w:p>
+    <w:p>
+      <w:r>
+        <w:t>31. Lazy Loading.</w:t>
+      </w:r>
+    </w:p>
+    <w:p>
+      <w:pPr>
+        <w:pStyle w:val="ListParagraph"/>
+        <w:numPr>
+          <w:ilvl w:val="0"/>
+          <w:numId w:val="10"/>
+        </w:numPr>
+      </w:pPr>
+      <w:r>
+        <w:t>Lazy Loading is also called Code Splitting.</w:t>
+      </w:r>
+    </w:p>
+    <w:p>
+      <w:pPr>
+        <w:pStyle w:val="ListParagraph"/>
+        <w:numPr>
+          <w:ilvl w:val="0"/>
+          <w:numId w:val="10"/>
+        </w:numPr>
+      </w:pPr>
+      <w:r>
+        <w:t xml:space="preserve">React has a concept of Component Based Architecture which means that instead of building our application as a whole we </w:t>
+      </w:r>
+      <w:r>
+        <w:t xml:space="preserve">can </w:t>
+      </w:r>
+      <w:r>
+        <w:t xml:space="preserve">split our application into multiple </w:t>
+      </w:r>
+      <w:proofErr w:type="spellStart"/>
+      <w:r>
+        <w:t>reuseable</w:t>
+      </w:r>
+      <w:proofErr w:type="spellEnd"/>
+      <w:r>
+        <w:t xml:space="preserve"> components.</w:t>
+      </w:r>
+    </w:p>
+    <w:p>
+      <w:pPr>
+        <w:pStyle w:val="ListParagraph"/>
+        <w:numPr>
+          <w:ilvl w:val="0"/>
+          <w:numId w:val="10"/>
+        </w:numPr>
+      </w:pPr>
+      <w:r>
+        <w:t xml:space="preserve">Now when we do production build at that time </w:t>
+      </w:r>
+      <w:proofErr w:type="spellStart"/>
+      <w:proofErr w:type="gramStart"/>
+      <w:r>
+        <w:t>webpack</w:t>
+      </w:r>
+      <w:proofErr w:type="spellEnd"/>
+      <w:r>
+        <w:t>(</w:t>
+      </w:r>
+      <w:proofErr w:type="gramEnd"/>
+      <w:r>
+        <w:t>under the hood) will bundle all of the component and it will generate bundle.js file.</w:t>
+      </w:r>
+    </w:p>
+    <w:p>
+      <w:pPr>
+        <w:pStyle w:val="ListParagraph"/>
+        <w:numPr>
+          <w:ilvl w:val="0"/>
+          <w:numId w:val="10"/>
+        </w:numPr>
+      </w:pPr>
+      <w:r>
+        <w:t>On initial request</w:t>
+      </w:r>
+      <w:r>
+        <w:t>,</w:t>
+      </w:r>
+      <w:r>
+        <w:t xml:space="preserve"> </w:t>
+      </w:r>
+      <w:proofErr w:type="gramStart"/>
+      <w:r>
+        <w:t>If</w:t>
+      </w:r>
+      <w:proofErr w:type="gramEnd"/>
+      <w:r>
+        <w:t xml:space="preserve"> our application is huge then the JS bundle will take a long time to download &amp; execute the script file which in turn lead to performance loss.</w:t>
+      </w:r>
+    </w:p>
+    <w:p>
+      <w:pPr>
+        <w:pStyle w:val="ListParagraph"/>
+        <w:numPr>
+          <w:ilvl w:val="0"/>
+          <w:numId w:val="10"/>
+        </w:numPr>
+      </w:pPr>
+      <w:r>
+        <w:t>To avoid the performance loss we use code splitting. React Lazy &amp; Suspense are preferred way to do code splitting in react applications.</w:t>
+      </w:r>
+    </w:p>
+    <w:p>
+      <w:pPr>
+        <w:pStyle w:val="ListParagraph"/>
+        <w:numPr>
+          <w:ilvl w:val="0"/>
+          <w:numId w:val="10"/>
+        </w:numPr>
+      </w:pPr>
+      <w:proofErr w:type="spellStart"/>
+      <w:r>
+        <w:t>React.lazy</w:t>
+      </w:r>
+      <w:proofErr w:type="spellEnd"/>
+      <w:r>
+        <w:t xml:space="preserve"> </w:t>
+      </w:r>
+      <w:proofErr w:type="spellStart"/>
+      <w:r>
+        <w:t>taskes</w:t>
+      </w:r>
+      <w:proofErr w:type="spellEnd"/>
+      <w:r>
+        <w:t xml:space="preserve"> a function that must call a dynamic </w:t>
+      </w:r>
+      <w:proofErr w:type="gramStart"/>
+      <w:r>
+        <w:t>import(</w:t>
+      </w:r>
+      <w:proofErr w:type="gramEnd"/>
+      <w:r>
+        <w:t xml:space="preserve">). </w:t>
+      </w:r>
+    </w:p>
+    <w:p>
+      <w:pPr>
+        <w:pStyle w:val="ListParagraph"/>
+        <w:numPr>
+          <w:ilvl w:val="0"/>
+          <w:numId w:val="10"/>
+        </w:numPr>
+      </w:pPr>
+      <w:r>
+        <w:t xml:space="preserve">The lazy component should then be rendered inside the suspense component, which allow us to show fallback </w:t>
+      </w:r>
+      <w:proofErr w:type="gramStart"/>
+      <w:r>
+        <w:t>content(</w:t>
+      </w:r>
+      <w:proofErr w:type="gramEnd"/>
+      <w:r>
+        <w:t>such as loading i</w:t>
+      </w:r>
+      <w:r>
+        <w:t>ndicator) while we wait for lazy</w:t>
+      </w:r>
+      <w:r>
+        <w:t xml:space="preserve"> component to load.</w:t>
+      </w:r>
+    </w:p>
+    <w:p>
+      <w:r>
+        <w:t>For Example:-</w:t>
+      </w:r>
+    </w:p>
+    <w:p>
+      <w:pPr>
+        <w:pStyle w:val="ListParagraph"/>
+        <w:numPr>
+          <w:ilvl w:val="0"/>
+          <w:numId w:val="11"/>
+        </w:numPr>
+      </w:pPr>
+      <w:r>
+        <w:t xml:space="preserve">Let's assume we have a "Profile" component and </w:t>
+      </w:r>
+      <w:r>
+        <w:t>we have applied code splitting.</w:t>
+      </w:r>
+    </w:p>
+    <w:p>
+      <w:pPr>
+        <w:pStyle w:val="ListParagraph"/>
+        <w:numPr>
+          <w:ilvl w:val="0"/>
+          <w:numId w:val="11"/>
+        </w:numPr>
+      </w:pPr>
+      <w:r>
+        <w:t>Whenever we visits "Profile" page at that time React will dynamically load that comp</w:t>
+      </w:r>
+      <w:r>
+        <w:t>onent.</w:t>
+      </w:r>
+    </w:p>
+    <w:p>
+      <w:pPr>
+        <w:pStyle w:val="ListParagraph"/>
+        <w:numPr>
+          <w:ilvl w:val="0"/>
+          <w:numId w:val="11"/>
+        </w:numPr>
+      </w:pPr>
+      <w:r>
+        <w:t>It simply means that code for "Profile" component is not initially included in initial "bundle.js" fil</w:t>
+      </w:r>
+      <w:r>
+        <w:t>e that gets sent to the client.</w:t>
+      </w:r>
+    </w:p>
+    <w:p>
+      <w:pPr>
+        <w:pStyle w:val="ListParagraph"/>
+        <w:numPr>
+          <w:ilvl w:val="0"/>
+          <w:numId w:val="11"/>
+        </w:numPr>
+      </w:pPr>
+      <w:r>
+        <w:t xml:space="preserve">Instead, a </w:t>
+      </w:r>
+      <w:proofErr w:type="spellStart"/>
+      <w:r>
+        <w:t>seperate</w:t>
+      </w:r>
+      <w:proofErr w:type="spellEnd"/>
+      <w:r>
+        <w:t xml:space="preserve"> chunk file is created for the Profile component which only gets downloaded when user visits that component.</w:t>
+      </w:r>
+    </w:p>
+    <w:p/>
+    <w:p/>
+    <w:p>
+      <w:r>
+        <w:lastRenderedPageBreak/>
+        <w:t>Syntax</w:t>
+      </w:r>
+    </w:p>
+    <w:p>
+      <w:r>
+        <w:t>Lazy Loading using &lt;Suspense&gt;</w:t>
+      </w:r>
+    </w:p>
+    <w:p>
+      <w:r>
+        <w:t xml:space="preserve">1. Import the component that will be loaded lazily. </w:t>
+      </w:r>
+      <w:proofErr w:type="gramStart"/>
+      <w:r>
+        <w:t>e.g</w:t>
+      </w:r>
+      <w:proofErr w:type="gramEnd"/>
+      <w:r>
+        <w:t xml:space="preserve">. const </w:t>
+      </w:r>
+      <w:proofErr w:type="spellStart"/>
+      <w:r>
+        <w:t>UserProfile</w:t>
+      </w:r>
+      <w:proofErr w:type="spellEnd"/>
+      <w:r>
+        <w:t xml:space="preserve"> = </w:t>
+      </w:r>
+      <w:proofErr w:type="spellStart"/>
+      <w:r>
+        <w:t>React.lazy</w:t>
+      </w:r>
+      <w:proofErr w:type="spellEnd"/>
+      <w:r>
+        <w:t>(() =&gt; import('./UserProfile.js'));</w:t>
+      </w:r>
+    </w:p>
+    <w:p>
+      <w:r>
+        <w:t xml:space="preserve">2. Wrap the imported component with &lt;Suspense&gt;. </w:t>
+      </w:r>
+      <w:r>
+        <w:br/>
+        <w:t xml:space="preserve"> </w:t>
+      </w:r>
+      <w:r>
+        <w:tab/>
+      </w:r>
+      <w:r>
+        <w:t>&lt;Suspense fallback = {&lt;p&gt;Loading....&lt;/p&gt;}&gt;</w:t>
+      </w:r>
+      <w:r>
+        <w:t xml:space="preserve"> </w:t>
+      </w:r>
+      <w:r>
+        <w:t>&lt;</w:t>
+      </w:r>
+      <w:proofErr w:type="spellStart"/>
+      <w:r>
+        <w:t>UserProfile</w:t>
+      </w:r>
+      <w:proofErr w:type="spellEnd"/>
+      <w:r>
+        <w:t>/&gt;</w:t>
+      </w:r>
+      <w:r>
+        <w:t xml:space="preserve"> </w:t>
+      </w:r>
+      <w:r>
+        <w:t xml:space="preserve">&lt;/Suspense&gt;. </w:t>
+      </w:r>
+    </w:p>
+    <w:p>
+      <w:r>
+        <w:t xml:space="preserve">3. </w:t>
+      </w:r>
+      <w:proofErr w:type="gramStart"/>
+      <w:r>
+        <w:t>fallback</w:t>
+      </w:r>
+      <w:proofErr w:type="gramEnd"/>
+      <w:r>
+        <w:t xml:space="preserve"> prop accepts a component that will be visible until the actual component loads.</w:t>
+      </w:r>
+    </w:p>
+    <w:p>
+      <w:pPr>
+        <w:rPr>
+          <w:b/>
+        </w:rPr>
+      </w:pPr>
+      <w:r>
+        <w:rPr>
+          <w:b/>
+        </w:rPr>
+        <w:t xml:space="preserve">32. Authentication in React </w:t>
+      </w:r>
+      <w:proofErr w:type="spellStart"/>
+      <w:r>
+        <w:rPr>
+          <w:b/>
+        </w:rPr>
+        <w:t>js</w:t>
+      </w:r>
+      <w:proofErr w:type="spellEnd"/>
+      <w:r>
+        <w:rPr>
+          <w:b/>
+        </w:rPr>
+        <w:t>.</w:t>
+      </w:r>
+    </w:p>
+    <w:p>
+      <w:r>
+        <w:t xml:space="preserve">One of the promising and best </w:t>
+      </w:r>
+      <w:proofErr w:type="gramStart"/>
+      <w:r>
+        <w:t>way</w:t>
+      </w:r>
+      <w:proofErr w:type="gramEnd"/>
+      <w:r>
+        <w:t xml:space="preserve"> is to use JWT. We will store the JWT token &amp; store it in local storage. This token can be appended in header to </w:t>
+      </w:r>
+      <w:proofErr w:type="gramStart"/>
+      <w:r>
+        <w:t>every or</w:t>
+      </w:r>
+      <w:proofErr w:type="gramEnd"/>
+      <w:r>
+        <w:t xml:space="preserve"> some </w:t>
+      </w:r>
+      <w:proofErr w:type="spellStart"/>
+      <w:r>
+        <w:t>axios</w:t>
+      </w:r>
+      <w:proofErr w:type="spellEnd"/>
+      <w:r>
+        <w:t xml:space="preserve"> request in Header.</w:t>
+      </w:r>
+    </w:p>
+    <w:p>
+      <w:r>
+        <w:t>Case 1</w:t>
+      </w:r>
+      <w:r>
+        <w:t xml:space="preserve">: </w:t>
+      </w:r>
+      <w:r>
+        <w:t xml:space="preserve"> If we want to append the token to every request.</w:t>
+      </w:r>
+    </w:p>
+    <w:p>
+      <w:pPr>
+        <w:rPr>
+          <w:i/>
+        </w:rPr>
+      </w:pPr>
+      <w:r>
+        <w:tab/>
+      </w:r>
+      <w:proofErr w:type="spellStart"/>
+      <w:proofErr w:type="gramStart"/>
+      <w:r>
+        <w:rPr>
+          <w:i/>
+        </w:rPr>
+        <w:t>axios.interceptors.request.use</w:t>
+      </w:r>
+      <w:proofErr w:type="spellEnd"/>
+      <w:r>
+        <w:rPr>
+          <w:i/>
+        </w:rPr>
+        <w:t>(</w:t>
+      </w:r>
+      <w:proofErr w:type="gramEnd"/>
+      <w:r>
+        <w:rPr>
+          <w:i/>
+        </w:rPr>
+        <w:t>request=&gt;{</w:t>
+      </w:r>
+      <w:r>
+        <w:rPr>
+          <w:i/>
+        </w:rPr>
+        <w:br/>
+        <w:t xml:space="preserve"> </w:t>
+      </w:r>
+      <w:r>
+        <w:rPr>
+          <w:i/>
+        </w:rPr>
+        <w:tab/>
+      </w:r>
+      <w:r>
+        <w:rPr>
+          <w:i/>
+        </w:rPr>
+        <w:tab/>
+      </w:r>
+      <w:proofErr w:type="spellStart"/>
+      <w:r>
+        <w:rPr>
+          <w:i/>
+        </w:rPr>
+        <w:t>request.headers.authorization</w:t>
+      </w:r>
+      <w:proofErr w:type="spellEnd"/>
+      <w:r>
+        <w:rPr>
+          <w:i/>
+        </w:rPr>
+        <w:t xml:space="preserve"> = </w:t>
+      </w:r>
+      <w:proofErr w:type="spellStart"/>
+      <w:r>
+        <w:rPr>
+          <w:i/>
+        </w:rPr>
+        <w:t>localStorage.getItem</w:t>
+      </w:r>
+      <w:proofErr w:type="spellEnd"/>
+      <w:r>
+        <w:rPr>
+          <w:i/>
+        </w:rPr>
+        <w:t>("</w:t>
+      </w:r>
+      <w:proofErr w:type="spellStart"/>
+      <w:r>
+        <w:rPr>
+          <w:i/>
+        </w:rPr>
+        <w:t>jwt_token</w:t>
+      </w:r>
+      <w:proofErr w:type="spellEnd"/>
+      <w:r>
+        <w:rPr>
+          <w:i/>
+        </w:rPr>
+        <w:t>");</w:t>
+      </w:r>
+      <w:r>
+        <w:rPr>
+          <w:i/>
+        </w:rPr>
+        <w:br/>
+        <w:t xml:space="preserve"> </w:t>
+      </w:r>
+      <w:r>
+        <w:rPr>
+          <w:i/>
+        </w:rPr>
+        <w:tab/>
+        <w:t>});</w:t>
+      </w:r>
+    </w:p>
+    <w:p>
+      <w:r>
+        <w:t xml:space="preserve">Case </w:t>
+      </w:r>
+      <w:proofErr w:type="gramStart"/>
+      <w:r>
+        <w:t>2</w:t>
+      </w:r>
+      <w:r>
+        <w:t xml:space="preserve"> :</w:t>
+      </w:r>
+      <w:proofErr w:type="gramEnd"/>
+      <w:r>
+        <w:t xml:space="preserve"> </w:t>
+      </w:r>
+      <w:r>
+        <w:t xml:space="preserve"> </w:t>
+      </w:r>
+      <w:r>
+        <w:t>If we want to append token to only some requests</w:t>
+      </w:r>
+    </w:p>
+    <w:p>
+      <w:pPr>
+        <w:rPr>
+          <w:i/>
+        </w:rPr>
+      </w:pPr>
+      <w:r>
+        <w:tab/>
+      </w:r>
+      <w:proofErr w:type="gramStart"/>
+      <w:r>
+        <w:rPr>
+          <w:i/>
+        </w:rPr>
+        <w:t>c</w:t>
+      </w:r>
+      <w:r>
+        <w:rPr>
+          <w:i/>
+        </w:rPr>
+        <w:t>onst</w:t>
+      </w:r>
+      <w:proofErr w:type="gramEnd"/>
+      <w:r>
+        <w:rPr>
+          <w:i/>
+        </w:rPr>
+        <w:t xml:space="preserve"> </w:t>
+      </w:r>
+      <w:proofErr w:type="spellStart"/>
+      <w:r>
+        <w:rPr>
+          <w:i/>
+        </w:rPr>
+        <w:t>authAxios</w:t>
+      </w:r>
+      <w:proofErr w:type="spellEnd"/>
+      <w:r>
+        <w:rPr>
+          <w:i/>
+        </w:rPr>
+        <w:t xml:space="preserve"> = </w:t>
+      </w:r>
+      <w:proofErr w:type="spellStart"/>
+      <w:r>
+        <w:rPr>
+          <w:i/>
+        </w:rPr>
+        <w:t>axios.create</w:t>
+      </w:r>
+      <w:proofErr w:type="spellEnd"/>
+      <w:r>
+        <w:rPr>
+          <w:i/>
+        </w:rPr>
+        <w:t>({</w:t>
+      </w:r>
+      <w:r>
+        <w:rPr>
+          <w:i/>
+        </w:rPr>
+        <w:br/>
+        <w:t xml:space="preserve"> </w:t>
+      </w:r>
+      <w:r>
+        <w:rPr>
+          <w:i/>
+        </w:rPr>
+        <w:tab/>
+      </w:r>
+      <w:r>
+        <w:rPr>
+          <w:i/>
+        </w:rPr>
+        <w:tab/>
+      </w:r>
+      <w:proofErr w:type="spellStart"/>
+      <w:r>
+        <w:rPr>
+          <w:i/>
+        </w:rPr>
+        <w:t>baseUrl</w:t>
+      </w:r>
+      <w:proofErr w:type="spellEnd"/>
+      <w:r>
+        <w:rPr>
+          <w:i/>
+        </w:rPr>
+        <w:t xml:space="preserve">: </w:t>
+      </w:r>
+      <w:proofErr w:type="spellStart"/>
+      <w:r>
+        <w:rPr>
+          <w:i/>
+        </w:rPr>
+        <w:t>apiUrl</w:t>
+      </w:r>
+      <w:proofErr w:type="spellEnd"/>
+      <w:r>
+        <w:rPr>
+          <w:i/>
+        </w:rPr>
+        <w:t>,</w:t>
+      </w:r>
+      <w:r>
+        <w:rPr>
+          <w:i/>
+        </w:rPr>
+        <w:br/>
+        <w:t xml:space="preserve"> </w:t>
+      </w:r>
+      <w:r>
+        <w:rPr>
+          <w:i/>
+        </w:rPr>
+        <w:tab/>
+      </w:r>
+      <w:r>
+        <w:rPr>
+          <w:i/>
+        </w:rPr>
+        <w:tab/>
+      </w:r>
+      <w:r>
+        <w:rPr>
+          <w:i/>
+        </w:rPr>
+        <w:t>headers: {</w:t>
+      </w:r>
+      <w:r>
+        <w:rPr>
+          <w:i/>
+        </w:rPr>
+        <w:t xml:space="preserve"> </w:t>
+      </w:r>
+      <w:r>
+        <w:rPr>
+          <w:i/>
+        </w:rPr>
+        <w:t xml:space="preserve">Authorization: </w:t>
+      </w:r>
+      <w:proofErr w:type="spellStart"/>
+      <w:r>
+        <w:rPr>
+          <w:i/>
+        </w:rPr>
+        <w:t>localStorage.getItem</w:t>
+      </w:r>
+      <w:proofErr w:type="spellEnd"/>
+      <w:r>
+        <w:rPr>
+          <w:i/>
+        </w:rPr>
+        <w:t>("</w:t>
+      </w:r>
+      <w:proofErr w:type="spellStart"/>
+      <w:r>
+        <w:rPr>
+          <w:i/>
+        </w:rPr>
+        <w:t>jwt_token</w:t>
+      </w:r>
+      <w:proofErr w:type="spellEnd"/>
+      <w:r>
+        <w:rPr>
+          <w:i/>
+        </w:rPr>
+        <w:t>")</w:t>
+      </w:r>
+      <w:r>
+        <w:rPr>
+          <w:i/>
+        </w:rPr>
+        <w:t xml:space="preserve"> </w:t>
+      </w:r>
+      <w:r>
+        <w:rPr>
+          <w:i/>
+        </w:rPr>
+        <w:t>}</w:t>
+      </w:r>
+      <w:r>
+        <w:rPr>
+          <w:i/>
+        </w:rPr>
+        <w:br/>
+        <w:t xml:space="preserve"> </w:t>
+      </w:r>
+      <w:r>
+        <w:rPr>
+          <w:i/>
+        </w:rPr>
+        <w:tab/>
+      </w:r>
+      <w:r>
+        <w:rPr>
+          <w:i/>
+        </w:rPr>
+        <w:t>})</w:t>
+      </w:r>
+    </w:p>
+    <w:p>
+      <w:r>
+        <w:rPr>
+          <w:b/>
+        </w:rPr>
+        <w:t>33. Cookies in React Js</w:t>
+      </w:r>
+    </w:p>
+    <w:p>
+      <w:r>
+        <w:t xml:space="preserve">Cookies are the data stored in the form of key-value pairs that are used to store information about the user on their computer by the websites that the users browse and use it to verify them. </w:t>
+      </w:r>
+      <w:r>
+        <w:br/>
+        <w:t>To set or remove the cookies, we are going to use a third-party dependency of react-cookie.</w:t>
+      </w:r>
+    </w:p>
+    <w:p>
+      <w:r>
+        <w:rPr>
+          <w:b/>
+        </w:rPr>
+        <w:t xml:space="preserve">34. Storing </w:t>
+      </w:r>
+      <w:r>
+        <w:rPr>
+          <w:b/>
+        </w:rPr>
+        <w:t xml:space="preserve">&amp; fetching </w:t>
+      </w:r>
+      <w:r>
+        <w:rPr>
+          <w:b/>
+        </w:rPr>
+        <w:t>data in browser storage</w:t>
+      </w:r>
+      <w:r>
+        <w:rPr>
+          <w:b/>
+        </w:rPr>
+        <w:br/>
+      </w:r>
+      <w:r>
+        <w:t xml:space="preserve"> </w:t>
+      </w:r>
+      <w:r>
+        <w:tab/>
+      </w:r>
+      <w:proofErr w:type="spellStart"/>
+      <w:proofErr w:type="gramStart"/>
+      <w:r>
+        <w:t>loc</w:t>
+      </w:r>
+      <w:r>
+        <w:t>alStorage.setItem</w:t>
+      </w:r>
+      <w:proofErr w:type="spellEnd"/>
+      <w:r>
+        <w:t>(</w:t>
+      </w:r>
+      <w:proofErr w:type="gramEnd"/>
+      <w:r>
+        <w:t>"</w:t>
+      </w:r>
+      <w:proofErr w:type="spellStart"/>
+      <w:r>
+        <w:t>jwt_token</w:t>
+      </w:r>
+      <w:proofErr w:type="spellEnd"/>
+      <w:r>
+        <w:t>", token</w:t>
+      </w:r>
+      <w:r>
+        <w:t>);</w:t>
+      </w:r>
+      <w:r>
+        <w:br/>
+        <w:t xml:space="preserve"> </w:t>
+      </w:r>
+      <w:r>
+        <w:tab/>
+      </w:r>
+      <w:proofErr w:type="spellStart"/>
+      <w:r>
+        <w:t>localStorage.getItem</w:t>
+      </w:r>
+      <w:proofErr w:type="spellEnd"/>
+      <w:r>
+        <w:t>("</w:t>
+      </w:r>
+      <w:proofErr w:type="spellStart"/>
+      <w:r>
+        <w:t>jwt_token</w:t>
+      </w:r>
+      <w:proofErr w:type="spellEnd"/>
+      <w:r>
+        <w:t>");</w:t>
+      </w:r>
+      <w:r>
+        <w:br/>
+      </w:r>
+      <w:r>
+        <w:tab/>
+      </w:r>
+      <w:proofErr w:type="spellStart"/>
+      <w:r>
+        <w:t>localStorage.clear</w:t>
+      </w:r>
+      <w:proofErr w:type="spellEnd"/>
+      <w:r>
+        <w:t>();</w:t>
+      </w:r>
+    </w:p>
+    <w:p>
+      <w:pPr>
+        <w:rPr>
+          <w:b/>
+        </w:rPr>
+      </w:pPr>
+      <w:r>
+        <w:rPr>
+          <w:b/>
+        </w:rPr>
+        <w:t>35. What are Interceptors</w:t>
+      </w:r>
+      <w:r>
+        <w:rPr>
+          <w:b/>
+        </w:rPr>
+        <w:br/>
+      </w:r>
+      <w:r>
+        <w:t xml:space="preserve">Interceptors are the default configurations that are added automatically to every </w:t>
+      </w:r>
+      <w:proofErr w:type="spellStart"/>
+      <w:proofErr w:type="gramStart"/>
+      <w:r>
+        <w:t>api</w:t>
+      </w:r>
+      <w:proofErr w:type="spellEnd"/>
+      <w:proofErr w:type="gramEnd"/>
+      <w:r>
+        <w:t xml:space="preserve"> request or response that a user receives.</w:t>
       </w:r>
     </w:p>
     <w:sectPr>
@@ -4040,6 +5895,119 @@
     </w:lvl>
   </w:abstractNum>
   <w:abstractNum w:abstractNumId="2">
+    <w:nsid w:val="12F91482"/>
+    <w:multiLevelType w:val="hybridMultilevel"/>
+    <w:tmpl w:val="D8B652C8"/>
+    <w:lvl w:ilvl="0" w:tplc="04090001">
+      <w:start w:val="1"/>
+      <w:numFmt w:val="bullet"/>
+      <w:lvlText w:val=""/>
+      <w:lvlJc w:val="left"/>
+      <w:pPr>
+        <w:ind w:left="720" w:hanging="360"/>
+      </w:pPr>
+      <w:rPr>
+        <w:rFonts w:ascii="Symbol" w:hAnsi="Symbol" w:hint="default"/>
+      </w:rPr>
+    </w:lvl>
+    <w:lvl w:ilvl="1" w:tplc="04090003" w:tentative="1">
+      <w:start w:val="1"/>
+      <w:numFmt w:val="bullet"/>
+      <w:lvlText w:val="o"/>
+      <w:lvlJc w:val="left"/>
+      <w:pPr>
+        <w:ind w:left="1440" w:hanging="360"/>
+      </w:pPr>
+      <w:rPr>
+        <w:rFonts w:ascii="Courier New" w:hAnsi="Courier New" w:cs="Courier New" w:hint="default"/>
+      </w:rPr>
+    </w:lvl>
+    <w:lvl w:ilvl="2" w:tplc="04090005" w:tentative="1">
+      <w:start w:val="1"/>
+      <w:numFmt w:val="bullet"/>
+      <w:lvlText w:val=""/>
+      <w:lvlJc w:val="left"/>
+      <w:pPr>
+        <w:ind w:left="2160" w:hanging="360"/>
+      </w:pPr>
+      <w:rPr>
+        <w:rFonts w:ascii="Wingdings" w:hAnsi="Wingdings" w:hint="default"/>
+      </w:rPr>
+    </w:lvl>
+    <w:lvl w:ilvl="3" w:tplc="04090001" w:tentative="1">
+      <w:start w:val="1"/>
+      <w:numFmt w:val="bullet"/>
+      <w:lvlText w:val=""/>
+      <w:lvlJc w:val="left"/>
+      <w:pPr>
+        <w:ind w:left="2880" w:hanging="360"/>
+      </w:pPr>
+      <w:rPr>
+        <w:rFonts w:ascii="Symbol" w:hAnsi="Symbol" w:hint="default"/>
+      </w:rPr>
+    </w:lvl>
+    <w:lvl w:ilvl="4" w:tplc="04090003" w:tentative="1">
+      <w:start w:val="1"/>
+      <w:numFmt w:val="bullet"/>
+      <w:lvlText w:val="o"/>
+      <w:lvlJc w:val="left"/>
+      <w:pPr>
+        <w:ind w:left="3600" w:hanging="360"/>
+      </w:pPr>
+      <w:rPr>
+        <w:rFonts w:ascii="Courier New" w:hAnsi="Courier New" w:cs="Courier New" w:hint="default"/>
+      </w:rPr>
+    </w:lvl>
+    <w:lvl w:ilvl="5" w:tplc="04090005" w:tentative="1">
+      <w:start w:val="1"/>
+      <w:numFmt w:val="bullet"/>
+      <w:lvlText w:val=""/>
+      <w:lvlJc w:val="left"/>
+      <w:pPr>
+        <w:ind w:left="4320" w:hanging="360"/>
+      </w:pPr>
+      <w:rPr>
+        <w:rFonts w:ascii="Wingdings" w:hAnsi="Wingdings" w:hint="default"/>
+      </w:rPr>
+    </w:lvl>
+    <w:lvl w:ilvl="6" w:tplc="04090001" w:tentative="1">
+      <w:start w:val="1"/>
+      <w:numFmt w:val="bullet"/>
+      <w:lvlText w:val=""/>
+      <w:lvlJc w:val="left"/>
+      <w:pPr>
+        <w:ind w:left="5040" w:hanging="360"/>
+      </w:pPr>
+      <w:rPr>
+        <w:rFonts w:ascii="Symbol" w:hAnsi="Symbol" w:hint="default"/>
+      </w:rPr>
+    </w:lvl>
+    <w:lvl w:ilvl="7" w:tplc="04090003" w:tentative="1">
+      <w:start w:val="1"/>
+      <w:numFmt w:val="bullet"/>
+      <w:lvlText w:val="o"/>
+      <w:lvlJc w:val="left"/>
+      <w:pPr>
+        <w:ind w:left="5760" w:hanging="360"/>
+      </w:pPr>
+      <w:rPr>
+        <w:rFonts w:ascii="Courier New" w:hAnsi="Courier New" w:cs="Courier New" w:hint="default"/>
+      </w:rPr>
+    </w:lvl>
+    <w:lvl w:ilvl="8" w:tplc="04090005" w:tentative="1">
+      <w:start w:val="1"/>
+      <w:numFmt w:val="bullet"/>
+      <w:lvlText w:val=""/>
+      <w:lvlJc w:val="left"/>
+      <w:pPr>
+        <w:ind w:left="6480" w:hanging="360"/>
+      </w:pPr>
+      <w:rPr>
+        <w:rFonts w:ascii="Wingdings" w:hAnsi="Wingdings" w:hint="default"/>
+      </w:rPr>
+    </w:lvl>
+  </w:abstractNum>
+  <w:abstractNum w:abstractNumId="3">
     <w:nsid w:val="260B38DC"/>
     <w:multiLevelType w:val="hybridMultilevel"/>
     <w:tmpl w:val="C44632B6"/>
@@ -4152,7 +6120,7 @@
       </w:rPr>
     </w:lvl>
   </w:abstractNum>
-  <w:abstractNum w:abstractNumId="3">
+  <w:abstractNum w:abstractNumId="4">
     <w:nsid w:val="26610CD2"/>
     <w:multiLevelType w:val="hybridMultilevel"/>
     <w:tmpl w:val="15A24944"/>
@@ -4265,7 +6233,7 @@
       </w:rPr>
     </w:lvl>
   </w:abstractNum>
-  <w:abstractNum w:abstractNumId="4">
+  <w:abstractNum w:abstractNumId="5">
     <w:nsid w:val="286F6332"/>
     <w:multiLevelType w:val="hybridMultilevel"/>
     <w:tmpl w:val="F6525814"/>
@@ -4378,7 +6346,7 @@
       </w:rPr>
     </w:lvl>
   </w:abstractNum>
-  <w:abstractNum w:abstractNumId="5">
+  <w:abstractNum w:abstractNumId="6">
     <w:nsid w:val="2A6F1CBF"/>
     <w:multiLevelType w:val="hybridMultilevel"/>
     <w:tmpl w:val="B83EA678"/>
@@ -4491,23 +6459,439 @@
       </w:rPr>
     </w:lvl>
   </w:abstractNum>
+  <w:abstractNum w:abstractNumId="7">
+    <w:nsid w:val="3BCF4017"/>
+    <w:multiLevelType w:val="hybridMultilevel"/>
+    <w:tmpl w:val="4D703CE6"/>
+    <w:lvl w:ilvl="0" w:tplc="04090001">
+      <w:start w:val="1"/>
+      <w:numFmt w:val="bullet"/>
+      <w:lvlText w:val=""/>
+      <w:lvlJc w:val="left"/>
+      <w:pPr>
+        <w:ind w:left="720" w:hanging="360"/>
+      </w:pPr>
+      <w:rPr>
+        <w:rFonts w:ascii="Symbol" w:hAnsi="Symbol" w:hint="default"/>
+      </w:rPr>
+    </w:lvl>
+    <w:lvl w:ilvl="1" w:tplc="04090003" w:tentative="1">
+      <w:start w:val="1"/>
+      <w:numFmt w:val="bullet"/>
+      <w:lvlText w:val="o"/>
+      <w:lvlJc w:val="left"/>
+      <w:pPr>
+        <w:ind w:left="1440" w:hanging="360"/>
+      </w:pPr>
+      <w:rPr>
+        <w:rFonts w:ascii="Courier New" w:hAnsi="Courier New" w:cs="Courier New" w:hint="default"/>
+      </w:rPr>
+    </w:lvl>
+    <w:lvl w:ilvl="2" w:tplc="04090005" w:tentative="1">
+      <w:start w:val="1"/>
+      <w:numFmt w:val="bullet"/>
+      <w:lvlText w:val=""/>
+      <w:lvlJc w:val="left"/>
+      <w:pPr>
+        <w:ind w:left="2160" w:hanging="360"/>
+      </w:pPr>
+      <w:rPr>
+        <w:rFonts w:ascii="Wingdings" w:hAnsi="Wingdings" w:hint="default"/>
+      </w:rPr>
+    </w:lvl>
+    <w:lvl w:ilvl="3" w:tplc="04090001" w:tentative="1">
+      <w:start w:val="1"/>
+      <w:numFmt w:val="bullet"/>
+      <w:lvlText w:val=""/>
+      <w:lvlJc w:val="left"/>
+      <w:pPr>
+        <w:ind w:left="2880" w:hanging="360"/>
+      </w:pPr>
+      <w:rPr>
+        <w:rFonts w:ascii="Symbol" w:hAnsi="Symbol" w:hint="default"/>
+      </w:rPr>
+    </w:lvl>
+    <w:lvl w:ilvl="4" w:tplc="04090003" w:tentative="1">
+      <w:start w:val="1"/>
+      <w:numFmt w:val="bullet"/>
+      <w:lvlText w:val="o"/>
+      <w:lvlJc w:val="left"/>
+      <w:pPr>
+        <w:ind w:left="3600" w:hanging="360"/>
+      </w:pPr>
+      <w:rPr>
+        <w:rFonts w:ascii="Courier New" w:hAnsi="Courier New" w:cs="Courier New" w:hint="default"/>
+      </w:rPr>
+    </w:lvl>
+    <w:lvl w:ilvl="5" w:tplc="04090005" w:tentative="1">
+      <w:start w:val="1"/>
+      <w:numFmt w:val="bullet"/>
+      <w:lvlText w:val=""/>
+      <w:lvlJc w:val="left"/>
+      <w:pPr>
+        <w:ind w:left="4320" w:hanging="360"/>
+      </w:pPr>
+      <w:rPr>
+        <w:rFonts w:ascii="Wingdings" w:hAnsi="Wingdings" w:hint="default"/>
+      </w:rPr>
+    </w:lvl>
+    <w:lvl w:ilvl="6" w:tplc="04090001" w:tentative="1">
+      <w:start w:val="1"/>
+      <w:numFmt w:val="bullet"/>
+      <w:lvlText w:val=""/>
+      <w:lvlJc w:val="left"/>
+      <w:pPr>
+        <w:ind w:left="5040" w:hanging="360"/>
+      </w:pPr>
+      <w:rPr>
+        <w:rFonts w:ascii="Symbol" w:hAnsi="Symbol" w:hint="default"/>
+      </w:rPr>
+    </w:lvl>
+    <w:lvl w:ilvl="7" w:tplc="04090003" w:tentative="1">
+      <w:start w:val="1"/>
+      <w:numFmt w:val="bullet"/>
+      <w:lvlText w:val="o"/>
+      <w:lvlJc w:val="left"/>
+      <w:pPr>
+        <w:ind w:left="5760" w:hanging="360"/>
+      </w:pPr>
+      <w:rPr>
+        <w:rFonts w:ascii="Courier New" w:hAnsi="Courier New" w:cs="Courier New" w:hint="default"/>
+      </w:rPr>
+    </w:lvl>
+    <w:lvl w:ilvl="8" w:tplc="04090005" w:tentative="1">
+      <w:start w:val="1"/>
+      <w:numFmt w:val="bullet"/>
+      <w:lvlText w:val=""/>
+      <w:lvlJc w:val="left"/>
+      <w:pPr>
+        <w:ind w:left="6480" w:hanging="360"/>
+      </w:pPr>
+      <w:rPr>
+        <w:rFonts w:ascii="Wingdings" w:hAnsi="Wingdings" w:hint="default"/>
+      </w:rPr>
+    </w:lvl>
+  </w:abstractNum>
+  <w:abstractNum w:abstractNumId="8">
+    <w:nsid w:val="435858F6"/>
+    <w:multiLevelType w:val="hybridMultilevel"/>
+    <w:tmpl w:val="A01253E8"/>
+    <w:lvl w:ilvl="0" w:tplc="0409000F">
+      <w:start w:val="1"/>
+      <w:numFmt w:val="decimal"/>
+      <w:lvlText w:val="%1."/>
+      <w:lvlJc w:val="left"/>
+      <w:pPr>
+        <w:ind w:left="720" w:hanging="360"/>
+      </w:pPr>
+      <w:rPr>
+        <w:rFonts w:hint="default"/>
+      </w:rPr>
+    </w:lvl>
+    <w:lvl w:ilvl="1" w:tplc="04090019" w:tentative="1">
+      <w:start w:val="1"/>
+      <w:numFmt w:val="lowerLetter"/>
+      <w:lvlText w:val="%2."/>
+      <w:lvlJc w:val="left"/>
+      <w:pPr>
+        <w:ind w:left="1440" w:hanging="360"/>
+      </w:pPr>
+    </w:lvl>
+    <w:lvl w:ilvl="2" w:tplc="0409001B" w:tentative="1">
+      <w:start w:val="1"/>
+      <w:numFmt w:val="lowerRoman"/>
+      <w:lvlText w:val="%3."/>
+      <w:lvlJc w:val="right"/>
+      <w:pPr>
+        <w:ind w:left="2160" w:hanging="180"/>
+      </w:pPr>
+    </w:lvl>
+    <w:lvl w:ilvl="3" w:tplc="0409000F" w:tentative="1">
+      <w:start w:val="1"/>
+      <w:numFmt w:val="decimal"/>
+      <w:lvlText w:val="%4."/>
+      <w:lvlJc w:val="left"/>
+      <w:pPr>
+        <w:ind w:left="2880" w:hanging="360"/>
+      </w:pPr>
+    </w:lvl>
+    <w:lvl w:ilvl="4" w:tplc="04090019" w:tentative="1">
+      <w:start w:val="1"/>
+      <w:numFmt w:val="lowerLetter"/>
+      <w:lvlText w:val="%5."/>
+      <w:lvlJc w:val="left"/>
+      <w:pPr>
+        <w:ind w:left="3600" w:hanging="360"/>
+      </w:pPr>
+    </w:lvl>
+    <w:lvl w:ilvl="5" w:tplc="0409001B" w:tentative="1">
+      <w:start w:val="1"/>
+      <w:numFmt w:val="lowerRoman"/>
+      <w:lvlText w:val="%6."/>
+      <w:lvlJc w:val="right"/>
+      <w:pPr>
+        <w:ind w:left="4320" w:hanging="180"/>
+      </w:pPr>
+    </w:lvl>
+    <w:lvl w:ilvl="6" w:tplc="0409000F" w:tentative="1">
+      <w:start w:val="1"/>
+      <w:numFmt w:val="decimal"/>
+      <w:lvlText w:val="%7."/>
+      <w:lvlJc w:val="left"/>
+      <w:pPr>
+        <w:ind w:left="5040" w:hanging="360"/>
+      </w:pPr>
+    </w:lvl>
+    <w:lvl w:ilvl="7" w:tplc="04090019" w:tentative="1">
+      <w:start w:val="1"/>
+      <w:numFmt w:val="lowerLetter"/>
+      <w:lvlText w:val="%8."/>
+      <w:lvlJc w:val="left"/>
+      <w:pPr>
+        <w:ind w:left="5760" w:hanging="360"/>
+      </w:pPr>
+    </w:lvl>
+    <w:lvl w:ilvl="8" w:tplc="0409001B" w:tentative="1">
+      <w:start w:val="1"/>
+      <w:numFmt w:val="lowerRoman"/>
+      <w:lvlText w:val="%9."/>
+      <w:lvlJc w:val="right"/>
+      <w:pPr>
+        <w:ind w:left="6480" w:hanging="180"/>
+      </w:pPr>
+    </w:lvl>
+  </w:abstractNum>
+  <w:abstractNum w:abstractNumId="9">
+    <w:nsid w:val="5AAA66B9"/>
+    <w:multiLevelType w:val="hybridMultilevel"/>
+    <w:tmpl w:val="15F478D6"/>
+    <w:lvl w:ilvl="0" w:tplc="04090019">
+      <w:start w:val="1"/>
+      <w:numFmt w:val="lowerLetter"/>
+      <w:lvlText w:val="%1."/>
+      <w:lvlJc w:val="left"/>
+      <w:pPr>
+        <w:ind w:left="720" w:hanging="360"/>
+      </w:pPr>
+    </w:lvl>
+    <w:lvl w:ilvl="1" w:tplc="04090019" w:tentative="1">
+      <w:start w:val="1"/>
+      <w:numFmt w:val="lowerLetter"/>
+      <w:lvlText w:val="%2."/>
+      <w:lvlJc w:val="left"/>
+      <w:pPr>
+        <w:ind w:left="1440" w:hanging="360"/>
+      </w:pPr>
+    </w:lvl>
+    <w:lvl w:ilvl="2" w:tplc="0409001B" w:tentative="1">
+      <w:start w:val="1"/>
+      <w:numFmt w:val="lowerRoman"/>
+      <w:lvlText w:val="%3."/>
+      <w:lvlJc w:val="right"/>
+      <w:pPr>
+        <w:ind w:left="2160" w:hanging="180"/>
+      </w:pPr>
+    </w:lvl>
+    <w:lvl w:ilvl="3" w:tplc="0409000F" w:tentative="1">
+      <w:start w:val="1"/>
+      <w:numFmt w:val="decimal"/>
+      <w:lvlText w:val="%4."/>
+      <w:lvlJc w:val="left"/>
+      <w:pPr>
+        <w:ind w:left="2880" w:hanging="360"/>
+      </w:pPr>
+    </w:lvl>
+    <w:lvl w:ilvl="4" w:tplc="04090019" w:tentative="1">
+      <w:start w:val="1"/>
+      <w:numFmt w:val="lowerLetter"/>
+      <w:lvlText w:val="%5."/>
+      <w:lvlJc w:val="left"/>
+      <w:pPr>
+        <w:ind w:left="3600" w:hanging="360"/>
+      </w:pPr>
+    </w:lvl>
+    <w:lvl w:ilvl="5" w:tplc="0409001B" w:tentative="1">
+      <w:start w:val="1"/>
+      <w:numFmt w:val="lowerRoman"/>
+      <w:lvlText w:val="%6."/>
+      <w:lvlJc w:val="right"/>
+      <w:pPr>
+        <w:ind w:left="4320" w:hanging="180"/>
+      </w:pPr>
+    </w:lvl>
+    <w:lvl w:ilvl="6" w:tplc="0409000F" w:tentative="1">
+      <w:start w:val="1"/>
+      <w:numFmt w:val="decimal"/>
+      <w:lvlText w:val="%7."/>
+      <w:lvlJc w:val="left"/>
+      <w:pPr>
+        <w:ind w:left="5040" w:hanging="360"/>
+      </w:pPr>
+    </w:lvl>
+    <w:lvl w:ilvl="7" w:tplc="04090019" w:tentative="1">
+      <w:start w:val="1"/>
+      <w:numFmt w:val="lowerLetter"/>
+      <w:lvlText w:val="%8."/>
+      <w:lvlJc w:val="left"/>
+      <w:pPr>
+        <w:ind w:left="5760" w:hanging="360"/>
+      </w:pPr>
+    </w:lvl>
+    <w:lvl w:ilvl="8" w:tplc="0409001B" w:tentative="1">
+      <w:start w:val="1"/>
+      <w:numFmt w:val="lowerRoman"/>
+      <w:lvlText w:val="%9."/>
+      <w:lvlJc w:val="right"/>
+      <w:pPr>
+        <w:ind w:left="6480" w:hanging="180"/>
+      </w:pPr>
+    </w:lvl>
+  </w:abstractNum>
+  <w:abstractNum w:abstractNumId="10">
+    <w:nsid w:val="7E7E7BD9"/>
+    <w:multiLevelType w:val="hybridMultilevel"/>
+    <w:tmpl w:val="8D30DD74"/>
+    <w:lvl w:ilvl="0" w:tplc="04090001">
+      <w:start w:val="1"/>
+      <w:numFmt w:val="bullet"/>
+      <w:lvlText w:val=""/>
+      <w:lvlJc w:val="left"/>
+      <w:pPr>
+        <w:ind w:left="720" w:hanging="360"/>
+      </w:pPr>
+      <w:rPr>
+        <w:rFonts w:ascii="Symbol" w:hAnsi="Symbol" w:hint="default"/>
+      </w:rPr>
+    </w:lvl>
+    <w:lvl w:ilvl="1" w:tplc="04090003" w:tentative="1">
+      <w:start w:val="1"/>
+      <w:numFmt w:val="bullet"/>
+      <w:lvlText w:val="o"/>
+      <w:lvlJc w:val="left"/>
+      <w:pPr>
+        <w:ind w:left="1440" w:hanging="360"/>
+      </w:pPr>
+      <w:rPr>
+        <w:rFonts w:ascii="Courier New" w:hAnsi="Courier New" w:cs="Courier New" w:hint="default"/>
+      </w:rPr>
+    </w:lvl>
+    <w:lvl w:ilvl="2" w:tplc="04090005" w:tentative="1">
+      <w:start w:val="1"/>
+      <w:numFmt w:val="bullet"/>
+      <w:lvlText w:val=""/>
+      <w:lvlJc w:val="left"/>
+      <w:pPr>
+        <w:ind w:left="2160" w:hanging="360"/>
+      </w:pPr>
+      <w:rPr>
+        <w:rFonts w:ascii="Wingdings" w:hAnsi="Wingdings" w:hint="default"/>
+      </w:rPr>
+    </w:lvl>
+    <w:lvl w:ilvl="3" w:tplc="04090001" w:tentative="1">
+      <w:start w:val="1"/>
+      <w:numFmt w:val="bullet"/>
+      <w:lvlText w:val=""/>
+      <w:lvlJc w:val="left"/>
+      <w:pPr>
+        <w:ind w:left="2880" w:hanging="360"/>
+      </w:pPr>
+      <w:rPr>
+        <w:rFonts w:ascii="Symbol" w:hAnsi="Symbol" w:hint="default"/>
+      </w:rPr>
+    </w:lvl>
+    <w:lvl w:ilvl="4" w:tplc="04090003" w:tentative="1">
+      <w:start w:val="1"/>
+      <w:numFmt w:val="bullet"/>
+      <w:lvlText w:val="o"/>
+      <w:lvlJc w:val="left"/>
+      <w:pPr>
+        <w:ind w:left="3600" w:hanging="360"/>
+      </w:pPr>
+      <w:rPr>
+        <w:rFonts w:ascii="Courier New" w:hAnsi="Courier New" w:cs="Courier New" w:hint="default"/>
+      </w:rPr>
+    </w:lvl>
+    <w:lvl w:ilvl="5" w:tplc="04090005" w:tentative="1">
+      <w:start w:val="1"/>
+      <w:numFmt w:val="bullet"/>
+      <w:lvlText w:val=""/>
+      <w:lvlJc w:val="left"/>
+      <w:pPr>
+        <w:ind w:left="4320" w:hanging="360"/>
+      </w:pPr>
+      <w:rPr>
+        <w:rFonts w:ascii="Wingdings" w:hAnsi="Wingdings" w:hint="default"/>
+      </w:rPr>
+    </w:lvl>
+    <w:lvl w:ilvl="6" w:tplc="04090001" w:tentative="1">
+      <w:start w:val="1"/>
+      <w:numFmt w:val="bullet"/>
+      <w:lvlText w:val=""/>
+      <w:lvlJc w:val="left"/>
+      <w:pPr>
+        <w:ind w:left="5040" w:hanging="360"/>
+      </w:pPr>
+      <w:rPr>
+        <w:rFonts w:ascii="Symbol" w:hAnsi="Symbol" w:hint="default"/>
+      </w:rPr>
+    </w:lvl>
+    <w:lvl w:ilvl="7" w:tplc="04090003" w:tentative="1">
+      <w:start w:val="1"/>
+      <w:numFmt w:val="bullet"/>
+      <w:lvlText w:val="o"/>
+      <w:lvlJc w:val="left"/>
+      <w:pPr>
+        <w:ind w:left="5760" w:hanging="360"/>
+      </w:pPr>
+      <w:rPr>
+        <w:rFonts w:ascii="Courier New" w:hAnsi="Courier New" w:cs="Courier New" w:hint="default"/>
+      </w:rPr>
+    </w:lvl>
+    <w:lvl w:ilvl="8" w:tplc="04090005" w:tentative="1">
+      <w:start w:val="1"/>
+      <w:numFmt w:val="bullet"/>
+      <w:lvlText w:val=""/>
+      <w:lvlJc w:val="left"/>
+      <w:pPr>
+        <w:ind w:left="6480" w:hanging="360"/>
+      </w:pPr>
+      <w:rPr>
+        <w:rFonts w:ascii="Wingdings" w:hAnsi="Wingdings" w:hint="default"/>
+      </w:rPr>
+    </w:lvl>
+  </w:abstractNum>
   <w:num w:numId="1">
-    <w:abstractNumId w:val="2"/>
+    <w:abstractNumId w:val="3"/>
   </w:num>
   <w:num w:numId="2">
     <w:abstractNumId w:val="1"/>
   </w:num>
   <w:num w:numId="3">
-    <w:abstractNumId w:val="3"/>
+    <w:abstractNumId w:val="4"/>
   </w:num>
   <w:num w:numId="4">
-    <w:abstractNumId w:val="5"/>
+    <w:abstractNumId w:val="6"/>
   </w:num>
   <w:num w:numId="5">
-    <w:abstractNumId w:val="4"/>
+    <w:abstractNumId w:val="5"/>
   </w:num>
   <w:num w:numId="6">
     <w:abstractNumId w:val="0"/>
+  </w:num>
+  <w:num w:numId="7">
+    <w:abstractNumId w:val="7"/>
+  </w:num>
+  <w:num w:numId="8">
+    <w:abstractNumId w:val="8"/>
+  </w:num>
+  <w:num w:numId="9">
+    <w:abstractNumId w:val="10"/>
+  </w:num>
+  <w:num w:numId="10">
+    <w:abstractNumId w:val="9"/>
+  </w:num>
+  <w:num w:numId="11">
+    <w:abstractNumId w:val="2"/>
   </w:num>
 </w:numbering>
 </file>

</xml_diff>

<commit_message>
Updating and adding new notes
</commit_message>
<xml_diff>
--- a/note/React.docx
+++ b/note/React.docx
@@ -5564,24 +5564,13 @@
         <w:rPr>
           <w:b/>
         </w:rPr>
-        <w:t>33. Cookies in React Js</w:t>
-      </w:r>
-    </w:p>
-    <w:p>
-      <w:r>
-        <w:t xml:space="preserve">Cookies are the data stored in the form of key-value pairs that are used to store information about the user on their computer by the websites that the users browse and use it to verify them. </w:t>
-      </w:r>
-      <w:r>
-        <w:br/>
-        <w:t>To set or remove the cookies, we are going to use a third-party dependency of react-cookie.</w:t>
-      </w:r>
-    </w:p>
-    <w:p>
-      <w:r>
-        <w:rPr>
-          <w:b/>
-        </w:rPr>
-        <w:t xml:space="preserve">34. Storing </w:t>
+        <w:t>33</w:t>
+      </w:r>
+      <w:r>
+        <w:rPr>
+          <w:b/>
+        </w:rPr>
+        <w:t xml:space="preserve">. Storing </w:t>
       </w:r>
       <w:r>
         <w:rPr>
@@ -5593,7 +5582,25 @@
         <w:rPr>
           <w:b/>
         </w:rPr>
-        <w:t>data in browser storage</w:t>
+        <w:t xml:space="preserve">data in </w:t>
+      </w:r>
+      <w:r>
+        <w:rPr>
+          <w:b/>
+        </w:rPr>
+        <w:t xml:space="preserve">local </w:t>
+      </w:r>
+      <w:r>
+        <w:rPr>
+          <w:b/>
+        </w:rPr>
+        <w:t>storage</w:t>
+      </w:r>
+      <w:r>
+        <w:rPr>
+          <w:b/>
+        </w:rPr>
+        <w:t xml:space="preserve"> &amp; session storage</w:t>
       </w:r>
       <w:r>
         <w:rPr>
@@ -5673,16 +5680,89 @@
       </w:r>
     </w:p>
     <w:p>
-      <w:pPr>
-        <w:rPr>
-          <w:b/>
-        </w:rPr>
-      </w:pPr>
-      <w:r>
-        <w:rPr>
-          <w:b/>
-        </w:rPr>
-        <w:t>35. What are Interceptors</w:t>
+      <w:r>
+        <w:tab/>
+      </w:r>
+      <w:proofErr w:type="spellStart"/>
+      <w:proofErr w:type="gramStart"/>
+      <w:r>
+        <w:t>sessionStorage.setItem</w:t>
+      </w:r>
+      <w:proofErr w:type="spellEnd"/>
+      <w:r>
+        <w:t>(</w:t>
+      </w:r>
+      <w:proofErr w:type="gramEnd"/>
+      <w:r>
+        <w:t>"</w:t>
+      </w:r>
+      <w:proofErr w:type="spellStart"/>
+      <w:r>
+        <w:t>jwt_token</w:t>
+      </w:r>
+      <w:proofErr w:type="spellEnd"/>
+      <w:r>
+        <w:t>", token</w:t>
+      </w:r>
+      <w:r>
+        <w:t>);</w:t>
+      </w:r>
+      <w:r>
+        <w:br/>
+        <w:t xml:space="preserve"> </w:t>
+      </w:r>
+      <w:r>
+        <w:tab/>
+      </w:r>
+      <w:proofErr w:type="spellStart"/>
+      <w:r>
+        <w:t>session</w:t>
+      </w:r>
+      <w:r>
+        <w:t>Storage.getItem</w:t>
+      </w:r>
+      <w:proofErr w:type="spellEnd"/>
+      <w:r>
+        <w:t>("</w:t>
+      </w:r>
+      <w:proofErr w:type="spellStart"/>
+      <w:r>
+        <w:t>jwt_token</w:t>
+      </w:r>
+      <w:proofErr w:type="spellEnd"/>
+      <w:r>
+        <w:t>");</w:t>
+      </w:r>
+      <w:r>
+        <w:br/>
+      </w:r>
+      <w:r>
+        <w:tab/>
+      </w:r>
+      <w:proofErr w:type="spellStart"/>
+      <w:r>
+        <w:t>session</w:t>
+      </w:r>
+      <w:r>
+        <w:t>Storage.clear</w:t>
+      </w:r>
+      <w:proofErr w:type="spellEnd"/>
+      <w:r>
+        <w:t>();</w:t>
+      </w:r>
+    </w:p>
+    <w:p>
+      <w:r>
+        <w:rPr>
+          <w:b/>
+        </w:rPr>
+        <w:t>34</w:t>
+      </w:r>
+      <w:r>
+        <w:rPr>
+          <w:b/>
+        </w:rPr>
+        <w:t>. What are Interceptors</w:t>
       </w:r>
       <w:r>
         <w:rPr>
@@ -5702,6 +5782,33 @@
       <w:proofErr w:type="gramEnd"/>
       <w:r>
         <w:t xml:space="preserve"> request or response that a user receives.</w:t>
+      </w:r>
+    </w:p>
+    <w:p>
+      <w:pPr>
+        <w:rPr>
+          <w:b/>
+        </w:rPr>
+      </w:pPr>
+      <w:r>
+        <w:rPr>
+          <w:b/>
+        </w:rPr>
+        <w:t xml:space="preserve">35. Routing in React </w:t>
+      </w:r>
+      <w:proofErr w:type="spellStart"/>
+      <w:r>
+        <w:rPr>
+          <w:b/>
+        </w:rPr>
+        <w:t>js</w:t>
+      </w:r>
+      <w:proofErr w:type="spellEnd"/>
+      <w:r>
+        <w:rPr>
+          <w:b/>
+        </w:rPr>
+        <w:t xml:space="preserve"> </w:t>
       </w:r>
     </w:p>
     <w:sectPr>
@@ -6662,6 +6769,92 @@
     </w:lvl>
   </w:abstractNum>
   <w:abstractNum w:abstractNumId="9">
+    <w:nsid w:val="56874136"/>
+    <w:multiLevelType w:val="hybridMultilevel"/>
+    <w:tmpl w:val="0406A1B0"/>
+    <w:lvl w:ilvl="0" w:tplc="0409000F">
+      <w:start w:val="1"/>
+      <w:numFmt w:val="decimal"/>
+      <w:lvlText w:val="%1."/>
+      <w:lvlJc w:val="left"/>
+      <w:pPr>
+        <w:ind w:left="720" w:hanging="360"/>
+      </w:pPr>
+    </w:lvl>
+    <w:lvl w:ilvl="1" w:tplc="04090019" w:tentative="1">
+      <w:start w:val="1"/>
+      <w:numFmt w:val="lowerLetter"/>
+      <w:lvlText w:val="%2."/>
+      <w:lvlJc w:val="left"/>
+      <w:pPr>
+        <w:ind w:left="1440" w:hanging="360"/>
+      </w:pPr>
+    </w:lvl>
+    <w:lvl w:ilvl="2" w:tplc="0409001B" w:tentative="1">
+      <w:start w:val="1"/>
+      <w:numFmt w:val="lowerRoman"/>
+      <w:lvlText w:val="%3."/>
+      <w:lvlJc w:val="right"/>
+      <w:pPr>
+        <w:ind w:left="2160" w:hanging="180"/>
+      </w:pPr>
+    </w:lvl>
+    <w:lvl w:ilvl="3" w:tplc="0409000F" w:tentative="1">
+      <w:start w:val="1"/>
+      <w:numFmt w:val="decimal"/>
+      <w:lvlText w:val="%4."/>
+      <w:lvlJc w:val="left"/>
+      <w:pPr>
+        <w:ind w:left="2880" w:hanging="360"/>
+      </w:pPr>
+    </w:lvl>
+    <w:lvl w:ilvl="4" w:tplc="04090019" w:tentative="1">
+      <w:start w:val="1"/>
+      <w:numFmt w:val="lowerLetter"/>
+      <w:lvlText w:val="%5."/>
+      <w:lvlJc w:val="left"/>
+      <w:pPr>
+        <w:ind w:left="3600" w:hanging="360"/>
+      </w:pPr>
+    </w:lvl>
+    <w:lvl w:ilvl="5" w:tplc="0409001B" w:tentative="1">
+      <w:start w:val="1"/>
+      <w:numFmt w:val="lowerRoman"/>
+      <w:lvlText w:val="%6."/>
+      <w:lvlJc w:val="right"/>
+      <w:pPr>
+        <w:ind w:left="4320" w:hanging="180"/>
+      </w:pPr>
+    </w:lvl>
+    <w:lvl w:ilvl="6" w:tplc="0409000F" w:tentative="1">
+      <w:start w:val="1"/>
+      <w:numFmt w:val="decimal"/>
+      <w:lvlText w:val="%7."/>
+      <w:lvlJc w:val="left"/>
+      <w:pPr>
+        <w:ind w:left="5040" w:hanging="360"/>
+      </w:pPr>
+    </w:lvl>
+    <w:lvl w:ilvl="7" w:tplc="04090019" w:tentative="1">
+      <w:start w:val="1"/>
+      <w:numFmt w:val="lowerLetter"/>
+      <w:lvlText w:val="%8."/>
+      <w:lvlJc w:val="left"/>
+      <w:pPr>
+        <w:ind w:left="5760" w:hanging="360"/>
+      </w:pPr>
+    </w:lvl>
+    <w:lvl w:ilvl="8" w:tplc="0409001B" w:tentative="1">
+      <w:start w:val="1"/>
+      <w:numFmt w:val="lowerRoman"/>
+      <w:lvlText w:val="%9."/>
+      <w:lvlJc w:val="right"/>
+      <w:pPr>
+        <w:ind w:left="6480" w:hanging="180"/>
+      </w:pPr>
+    </w:lvl>
+  </w:abstractNum>
+  <w:abstractNum w:abstractNumId="10">
     <w:nsid w:val="5AAA66B9"/>
     <w:multiLevelType w:val="hybridMultilevel"/>
     <w:tmpl w:val="15F478D6"/>
@@ -6747,7 +6940,7 @@
       </w:pPr>
     </w:lvl>
   </w:abstractNum>
-  <w:abstractNum w:abstractNumId="10">
+  <w:abstractNum w:abstractNumId="11">
     <w:nsid w:val="7E7E7BD9"/>
     <w:multiLevelType w:val="hybridMultilevel"/>
     <w:tmpl w:val="8D30DD74"/>
@@ -6885,13 +7078,16 @@
     <w:abstractNumId w:val="8"/>
   </w:num>
   <w:num w:numId="9">
-    <w:abstractNumId w:val="10"/>
+    <w:abstractNumId w:val="11"/>
   </w:num>
   <w:num w:numId="10">
-    <w:abstractNumId w:val="9"/>
+    <w:abstractNumId w:val="10"/>
   </w:num>
   <w:num w:numId="11">
     <w:abstractNumId w:val="2"/>
+  </w:num>
+  <w:num w:numId="12">
+    <w:abstractNumId w:val="9"/>
   </w:num>
 </w:numbering>
 </file>

</xml_diff>